<commit_message>
update tuan 4 ngay 09/10
</commit_message>
<xml_diff>
--- a/Tuan 3/Assignment0/SRS-Tuan3.docx
+++ b/Tuan 3/Assignment0/SRS-Tuan3.docx
@@ -2202,10 +2202,10 @@
       </w:pPr>
       <w:r>
         <w:drawing>
-          <wp:inline distT="0" distB="0" distL="0" distR="0" wp14:anchorId="001ECDC3" wp14:editId="5F048B4F">
-            <wp:extent cx="6111620" cy="3147060"/>
-            <wp:effectExtent l="0" t="0" r="3810" b="0"/>
-            <wp:docPr id="1238674131" name="Picture 1" descr="A diagram of a product&#10;&#10;Description automatically generated"/>
+          <wp:inline distT="0" distB="0" distL="0" distR="0" wp14:anchorId="1163763A" wp14:editId="0B54B143">
+            <wp:extent cx="5486400" cy="3026410"/>
+            <wp:effectExtent l="0" t="0" r="0" b="2540"/>
+            <wp:docPr id="2087134632" name="Picture 1" descr="A diagram of a diagram&#10;&#10;Description automatically generated"/>
             <wp:cNvGraphicFramePr>
               <a:graphicFrameLocks xmlns:a="http://schemas.openxmlformats.org/drawingml/2006/main" noChangeAspect="1"/>
             </wp:cNvGraphicFramePr>
@@ -2213,7 +2213,7 @@
               <a:graphicData uri="http://schemas.openxmlformats.org/drawingml/2006/picture">
                 <pic:pic xmlns:pic="http://schemas.openxmlformats.org/drawingml/2006/picture">
                   <pic:nvPicPr>
-                    <pic:cNvPr id="1238674131" name="Picture 1" descr="A diagram of a product&#10;&#10;Description automatically generated"/>
+                    <pic:cNvPr id="2087134632" name="Picture 1" descr="A diagram of a diagram&#10;&#10;Description automatically generated"/>
                     <pic:cNvPicPr/>
                   </pic:nvPicPr>
                   <pic:blipFill>
@@ -2225,7 +2225,7 @@
                   <pic:spPr>
                     <a:xfrm>
                       <a:off x="0" y="0"/>
-                      <a:ext cx="6124707" cy="3153799"/>
+                      <a:ext cx="5486400" cy="3026410"/>
                     </a:xfrm>
                     <a:prstGeom prst="rect">
                       <a:avLst/>
@@ -2299,6 +2299,7 @@
       </w:pPr>
       <w:r>
         <w:rPr>
+          <w:noProof/>
           <w:lang w:val="vi-VN"/>
         </w:rPr>
         <w:drawing>
@@ -2355,6 +2356,7 @@
       </w:pPr>
       <w:r>
         <w:rPr>
+          <w:noProof/>
           <w:lang w:val="vi-VN"/>
         </w:rPr>
         <w:drawing>
@@ -2422,10 +2424,10 @@
           <w:noProof/>
         </w:rPr>
         <w:drawing>
-          <wp:inline distT="0" distB="0" distL="0" distR="0" wp14:anchorId="56CF38FE" wp14:editId="212F73B2">
-            <wp:extent cx="5323315" cy="7627620"/>
+          <wp:inline distT="0" distB="0" distL="0" distR="0" wp14:anchorId="75D191D7" wp14:editId="3B49B0B2">
+            <wp:extent cx="5207000" cy="7810500"/>
             <wp:effectExtent l="0" t="0" r="0" b="0"/>
-            <wp:docPr id="1794602960" name="Picture 1" descr="A diagram of a diagram&#10;&#10;Description automatically generated"/>
+            <wp:docPr id="466893050" name="Picture 1" descr="A diagram of a company&#10;&#10;Description automatically generated"/>
             <wp:cNvGraphicFramePr>
               <a:graphicFrameLocks xmlns:a="http://schemas.openxmlformats.org/drawingml/2006/main" noChangeAspect="1"/>
             </wp:cNvGraphicFramePr>
@@ -2433,7 +2435,7 @@
               <a:graphicData uri="http://schemas.openxmlformats.org/drawingml/2006/picture">
                 <pic:pic xmlns:pic="http://schemas.openxmlformats.org/drawingml/2006/picture">
                   <pic:nvPicPr>
-                    <pic:cNvPr id="1794602960" name="Picture 1" descr="A diagram of a diagram&#10;&#10;Description automatically generated"/>
+                    <pic:cNvPr id="466893050" name="Picture 1" descr="A diagram of a company&#10;&#10;Description automatically generated"/>
                     <pic:cNvPicPr/>
                   </pic:nvPicPr>
                   <pic:blipFill>
@@ -2445,7 +2447,7 @@
                   <pic:spPr>
                     <a:xfrm>
                       <a:off x="0" y="0"/>
-                      <a:ext cx="5326052" cy="7631542"/>
+                      <a:ext cx="5207000" cy="7810500"/>
                     </a:xfrm>
                     <a:prstGeom prst="rect">
                       <a:avLst/>
@@ -2816,6 +2818,37 @@
           <w:ilvl w:val="0"/>
           <w:numId w:val="34"/>
         </w:numPr>
+        <w:tabs>
+          <w:tab w:val="left" w:pos="1134"/>
+          <w:tab w:val="left" w:pos="4395"/>
+        </w:tabs>
+        <w:rPr>
+          <w:sz w:val="24"/>
+          <w:szCs w:val="24"/>
+        </w:rPr>
+      </w:pPr>
+      <w:r>
+        <w:rPr>
+          <w:sz w:val="24"/>
+          <w:szCs w:val="24"/>
+        </w:rPr>
+        <w:t>U</w:t>
+      </w:r>
+      <w:r>
+        <w:rPr>
+          <w:sz w:val="24"/>
+          <w:szCs w:val="24"/>
+        </w:rPr>
+        <w:t>ser chooses the delivery method</w:t>
+      </w:r>
+    </w:p>
+    <w:p>
+      <w:pPr>
+        <w:pStyle w:val="ListParagraph"/>
+        <w:numPr>
+          <w:ilvl w:val="0"/>
+          <w:numId w:val="34"/>
+        </w:numPr>
         <w:rPr>
           <w:sz w:val="24"/>
           <w:szCs w:val="24"/>
@@ -2873,10 +2906,10 @@
       </w:tblPr>
       <w:tblGrid>
         <w:gridCol w:w="599"/>
-        <w:gridCol w:w="1141"/>
+        <w:gridCol w:w="1140"/>
         <w:gridCol w:w="1537"/>
-        <w:gridCol w:w="2463"/>
-        <w:gridCol w:w="2890"/>
+        <w:gridCol w:w="2466"/>
+        <w:gridCol w:w="2888"/>
       </w:tblGrid>
       <w:tr>
         <w:tc>
@@ -3113,6 +3146,138 @@
                 <w:lang w:val="en-US"/>
               </w:rPr>
               <w:t>6</w:t>
+            </w:r>
+          </w:p>
+        </w:tc>
+      </w:tr>
+      <w:tr>
+        <w:tc>
+          <w:tcPr>
+            <w:tcW w:w="607" w:type="dxa"/>
+          </w:tcPr>
+          <w:p>
+            <w:pPr>
+              <w:pStyle w:val="ListParagraph"/>
+              <w:numPr>
+                <w:ilvl w:val="0"/>
+                <w:numId w:val="32"/>
+              </w:numPr>
+              <w:rPr>
+                <w:sz w:val="20"/>
+                <w:szCs w:val="20"/>
+              </w:rPr>
+            </w:pPr>
+          </w:p>
+        </w:tc>
+        <w:tc>
+          <w:tcPr>
+            <w:tcW w:w="1150" w:type="dxa"/>
+          </w:tcPr>
+          <w:p>
+            <w:pPr>
+              <w:rPr>
+                <w:sz w:val="20"/>
+                <w:lang w:val="en-US"/>
+              </w:rPr>
+            </w:pPr>
+            <w:r>
+              <w:rPr>
+                <w:sz w:val="20"/>
+                <w:lang w:val="en-US"/>
+              </w:rPr>
+              <w:t>At Step 7</w:t>
+            </w:r>
+          </w:p>
+        </w:tc>
+        <w:tc>
+          <w:tcPr>
+            <w:tcW w:w="1563" w:type="dxa"/>
+          </w:tcPr>
+          <w:p>
+            <w:pPr>
+              <w:rPr>
+                <w:sz w:val="20"/>
+                <w:lang w:val="en-US"/>
+              </w:rPr>
+            </w:pPr>
+            <w:r>
+              <w:rPr>
+                <w:sz w:val="20"/>
+                <w:lang w:val="en-US"/>
+              </w:rPr>
+              <w:t>If user choose rush order</w:t>
+            </w:r>
+          </w:p>
+        </w:tc>
+        <w:tc>
+          <w:tcPr>
+            <w:tcW w:w="2538" w:type="dxa"/>
+          </w:tcPr>
+          <w:p>
+            <w:pPr>
+              <w:pStyle w:val="ListParagraph"/>
+              <w:numPr>
+                <w:ilvl w:val="0"/>
+                <w:numId w:val="29"/>
+              </w:numPr>
+              <w:rPr>
+                <w:sz w:val="20"/>
+                <w:szCs w:val="20"/>
+              </w:rPr>
+            </w:pPr>
+            <w:r>
+              <w:rPr>
+                <w:sz w:val="20"/>
+                <w:szCs w:val="20"/>
+                <w:lang w:val="en-US"/>
+              </w:rPr>
+              <w:t>S</w:t>
+            </w:r>
+            <w:r>
+              <w:rPr>
+                <w:sz w:val="20"/>
+                <w:szCs w:val="20"/>
+              </w:rPr>
+              <w:t xml:space="preserve">ystem moves to the </w:t>
+            </w:r>
+            <w:r>
+              <w:rPr>
+                <w:sz w:val="20"/>
+                <w:szCs w:val="20"/>
+                <w:lang w:val="en-US"/>
+              </w:rPr>
+              <w:t>rush order</w:t>
+            </w:r>
+            <w:r>
+              <w:rPr>
+                <w:sz w:val="20"/>
+                <w:szCs w:val="20"/>
+              </w:rPr>
+              <w:t xml:space="preserve"> use case</w:t>
+            </w:r>
+          </w:p>
+        </w:tc>
+        <w:tc>
+          <w:tcPr>
+            <w:tcW w:w="2998" w:type="dxa"/>
+          </w:tcPr>
+          <w:p>
+            <w:pPr>
+              <w:rPr>
+                <w:sz w:val="20"/>
+              </w:rPr>
+            </w:pPr>
+            <w:r>
+              <w:rPr>
+                <w:sz w:val="20"/>
+              </w:rPr>
+              <w:t xml:space="preserve">Resumes at Step </w:t>
+            </w:r>
+            <w:r>
+              <w:rPr>
+                <w:sz w:val="20"/>
+              </w:rPr>
+              <w:t>8</w:t>
             </w:r>
           </w:p>
         </w:tc>
@@ -4893,18 +5058,8 @@
       <w:pPr>
         <w:pStyle w:val="Heading2"/>
       </w:pPr>
-      <w:bookmarkStart w:id="18" w:name="_Toc147508441"/>
-      <w:r>
-        <w:t xml:space="preserve">Specification of </w:t>
-      </w:r>
-      <w:r>
-        <w:t>U</w:t>
-      </w:r>
-      <w:r>
-        <w:t xml:space="preserve">se case </w:t>
-      </w:r>
-      <w:r>
-        <w:t>UC002</w:t>
+      <w:r>
+        <w:t>Specification of Use case UC002</w:t>
       </w:r>
       <w:r>
         <w:rPr>
@@ -4913,25 +5068,40 @@
         <w:t xml:space="preserve"> -</w:t>
       </w:r>
       <w:r>
-        <w:t xml:space="preserve"> </w:t>
-      </w:r>
-      <w:r>
-        <w:t>“</w:t>
-      </w:r>
-      <w:r>
-        <w:t>Pay order</w:t>
-      </w:r>
-      <w:r>
-        <w:t>”</w:t>
-      </w:r>
-      <w:bookmarkEnd w:id="18"/>
+        <w:t xml:space="preserve"> “P</w:t>
+      </w:r>
+      <w:r>
+        <w:t>lace rush</w:t>
+      </w:r>
+      <w:r>
+        <w:t xml:space="preserve"> order”</w:t>
+      </w:r>
     </w:p>
     <w:p>
       <w:pPr>
         <w:pStyle w:val="ListParagraph"/>
         <w:numPr>
           <w:ilvl w:val="0"/>
-          <w:numId w:val="35"/>
+          <w:numId w:val="38"/>
+        </w:numPr>
+      </w:pPr>
+      <w:r>
+        <w:rPr>
+          <w:b/>
+          <w:bCs/>
+        </w:rPr>
+        <w:t>Use case code:</w:t>
+      </w:r>
+      <w:r>
+        <w:t xml:space="preserve"> UC002</w:t>
+      </w:r>
+    </w:p>
+    <w:p>
+      <w:pPr>
+        <w:pStyle w:val="ListParagraph"/>
+        <w:numPr>
+          <w:ilvl w:val="0"/>
+          <w:numId w:val="38"/>
         </w:numPr>
         <w:rPr>
           <w:b/>
@@ -4947,23 +5117,7 @@
           <w:sz w:val="28"/>
           <w:szCs w:val="28"/>
         </w:rPr>
-        <w:t>Use case code</w:t>
-      </w:r>
-    </w:p>
-    <w:p>
-      <w:pPr>
-        <w:rPr>
-          <w:lang w:val="vi-VN"/>
-        </w:rPr>
-      </w:pPr>
-      <w:r>
-        <w:t>UC00</w:t>
-      </w:r>
-      <w:r>
-        <w:rPr>
-          <w:lang w:val="vi-VN"/>
-        </w:rPr>
-        <w:t>2</w:t>
+        <w:t>Brief Description</w:t>
       </w:r>
     </w:p>
     <w:p>
@@ -4971,7 +5125,7 @@
         <w:pStyle w:val="ListParagraph"/>
         <w:numPr>
           <w:ilvl w:val="0"/>
-          <w:numId w:val="35"/>
+          <w:numId w:val="38"/>
         </w:numPr>
         <w:rPr>
           <w:b/>
@@ -4987,7 +5141,23 @@
           <w:sz w:val="28"/>
           <w:szCs w:val="28"/>
         </w:rPr>
-        <w:t>Brief Description</w:t>
+        <w:t>Actors</w:t>
+      </w:r>
+      <w:r>
+        <w:rPr>
+          <w:b/>
+          <w:bCs/>
+          <w:sz w:val="28"/>
+          <w:szCs w:val="28"/>
+        </w:rPr>
+        <w:t xml:space="preserve">: </w:t>
+      </w:r>
+      <w:r>
+        <w:rPr>
+          <w:sz w:val="28"/>
+          <w:szCs w:val="28"/>
+        </w:rPr>
+        <w:t>User</w:t>
       </w:r>
     </w:p>
     <w:p>
@@ -4995,7 +5165,297 @@
         <w:pStyle w:val="ListParagraph"/>
         <w:numPr>
           <w:ilvl w:val="0"/>
-          <w:numId w:val="35"/>
+          <w:numId w:val="38"/>
+        </w:numPr>
+        <w:rPr>
+          <w:b/>
+          <w:bCs/>
+          <w:sz w:val="28"/>
+          <w:szCs w:val="28"/>
+        </w:rPr>
+      </w:pPr>
+      <w:r>
+        <w:rPr>
+          <w:b/>
+          <w:bCs/>
+          <w:sz w:val="28"/>
+          <w:szCs w:val="28"/>
+        </w:rPr>
+        <w:t>Preconditions</w:t>
+      </w:r>
+      <w:r>
+        <w:rPr>
+          <w:b/>
+          <w:bCs/>
+          <w:sz w:val="28"/>
+          <w:szCs w:val="28"/>
+        </w:rPr>
+        <w:t xml:space="preserve">: </w:t>
+      </w:r>
+      <w:r>
+        <w:rPr>
+          <w:sz w:val="28"/>
+          <w:szCs w:val="28"/>
+        </w:rPr>
+        <w:t>No</w:t>
+      </w:r>
+    </w:p>
+    <w:p>
+      <w:pPr>
+        <w:pStyle w:val="ListParagraph"/>
+        <w:numPr>
+          <w:ilvl w:val="0"/>
+          <w:numId w:val="38"/>
+        </w:numPr>
+        <w:rPr>
+          <w:b/>
+          <w:bCs/>
+          <w:sz w:val="28"/>
+          <w:szCs w:val="28"/>
+        </w:rPr>
+      </w:pPr>
+      <w:r>
+        <w:rPr>
+          <w:b/>
+          <w:bCs/>
+          <w:sz w:val="28"/>
+          <w:szCs w:val="28"/>
+        </w:rPr>
+        <w:t>Basic Flow of Events</w:t>
+      </w:r>
+    </w:p>
+    <w:p>
+      <w:pPr>
+        <w:pStyle w:val="ListParagraph"/>
+        <w:numPr>
+          <w:ilvl w:val="0"/>
+          <w:numId w:val="34"/>
+        </w:numPr>
+        <w:rPr>
+          <w:sz w:val="24"/>
+          <w:szCs w:val="24"/>
+        </w:rPr>
+      </w:pPr>
+      <w:r>
+        <w:rPr>
+          <w:sz w:val="24"/>
+          <w:szCs w:val="24"/>
+        </w:rPr>
+        <w:t xml:space="preserve">User select </w:t>
+      </w:r>
+      <w:r>
+        <w:rPr>
+          <w:sz w:val="24"/>
+          <w:szCs w:val="24"/>
+        </w:rPr>
+        <w:t>rush order</w:t>
+      </w:r>
+      <w:r>
+        <w:rPr>
+          <w:sz w:val="24"/>
+          <w:szCs w:val="24"/>
+        </w:rPr>
+        <w:t xml:space="preserve"> method</w:t>
+      </w:r>
+    </w:p>
+    <w:p>
+      <w:pPr>
+        <w:pStyle w:val="ListParagraph"/>
+        <w:numPr>
+          <w:ilvl w:val="0"/>
+          <w:numId w:val="34"/>
+        </w:numPr>
+        <w:rPr>
+          <w:sz w:val="24"/>
+          <w:szCs w:val="24"/>
+        </w:rPr>
+      </w:pPr>
+      <w:r>
+        <w:rPr>
+          <w:sz w:val="24"/>
+          <w:szCs w:val="24"/>
+        </w:rPr>
+        <w:t>S</w:t>
+      </w:r>
+      <w:r>
+        <w:rPr>
+          <w:sz w:val="24"/>
+          <w:szCs w:val="24"/>
+        </w:rPr>
+        <w:t xml:space="preserve">ystem classify products to support </w:t>
+      </w:r>
+      <w:r>
+        <w:rPr>
+          <w:sz w:val="24"/>
+          <w:szCs w:val="24"/>
+        </w:rPr>
+        <w:t>rush order</w:t>
+      </w:r>
+    </w:p>
+    <w:p>
+      <w:pPr>
+        <w:pStyle w:val="ListParagraph"/>
+        <w:numPr>
+          <w:ilvl w:val="0"/>
+          <w:numId w:val="34"/>
+        </w:numPr>
+        <w:rPr>
+          <w:sz w:val="24"/>
+          <w:szCs w:val="24"/>
+        </w:rPr>
+      </w:pPr>
+      <w:r>
+        <w:rPr>
+          <w:sz w:val="24"/>
+          <w:szCs w:val="24"/>
+        </w:rPr>
+        <w:t>The system transitions to the use case</w:t>
+      </w:r>
+      <w:r>
+        <w:rPr>
+          <w:sz w:val="24"/>
+          <w:szCs w:val="24"/>
+        </w:rPr>
+        <w:t xml:space="preserve"> Place Order</w:t>
+      </w:r>
+    </w:p>
+    <w:p>
+      <w:pPr>
+        <w:pStyle w:val="ListParagraph"/>
+        <w:numPr>
+          <w:ilvl w:val="0"/>
+          <w:numId w:val="38"/>
+        </w:numPr>
+        <w:rPr>
+          <w:b/>
+          <w:bCs/>
+        </w:rPr>
+      </w:pPr>
+      <w:r>
+        <w:rPr>
+          <w:b/>
+          <w:bCs/>
+        </w:rPr>
+        <w:lastRenderedPageBreak/>
+        <w:t>Alternative flows</w:t>
+      </w:r>
+      <w:r>
+        <w:rPr>
+          <w:b/>
+          <w:bCs/>
+        </w:rPr>
+        <w:t xml:space="preserve">: </w:t>
+      </w:r>
+      <w:r>
+        <w:t>No</w:t>
+      </w:r>
+    </w:p>
+    <w:p>
+      <w:pPr>
+        <w:rPr>
+          <w:szCs w:val="24"/>
+        </w:rPr>
+      </w:pPr>
+    </w:p>
+    <w:p>
+      <w:pPr>
+        <w:pStyle w:val="Heading2"/>
+      </w:pPr>
+      <w:bookmarkStart w:id="18" w:name="_Toc147508441"/>
+      <w:r>
+        <w:t xml:space="preserve">Specification of </w:t>
+      </w:r>
+      <w:r>
+        <w:t>U</w:t>
+      </w:r>
+      <w:r>
+        <w:t xml:space="preserve">se case </w:t>
+      </w:r>
+      <w:r>
+        <w:t>UC002</w:t>
+      </w:r>
+      <w:r>
+        <w:rPr>
+          <w:lang w:val="vi-VN"/>
+        </w:rPr>
+        <w:t xml:space="preserve"> -</w:t>
+      </w:r>
+      <w:r>
+        <w:t xml:space="preserve"> </w:t>
+      </w:r>
+      <w:r>
+        <w:t>“</w:t>
+      </w:r>
+      <w:r>
+        <w:t>Pay order</w:t>
+      </w:r>
+      <w:r>
+        <w:t>”</w:t>
+      </w:r>
+      <w:bookmarkEnd w:id="18"/>
+    </w:p>
+    <w:p>
+      <w:pPr>
+        <w:pStyle w:val="ListParagraph"/>
+        <w:numPr>
+          <w:ilvl w:val="0"/>
+          <w:numId w:val="38"/>
+        </w:numPr>
+        <w:rPr>
+          <w:b/>
+          <w:bCs/>
+          <w:sz w:val="28"/>
+          <w:szCs w:val="28"/>
+        </w:rPr>
+      </w:pPr>
+      <w:r>
+        <w:rPr>
+          <w:b/>
+          <w:bCs/>
+          <w:sz w:val="28"/>
+          <w:szCs w:val="28"/>
+        </w:rPr>
+        <w:t>Use case code</w:t>
+      </w:r>
+    </w:p>
+    <w:p>
+      <w:r>
+        <w:t>UC00</w:t>
+      </w:r>
+      <w:r>
+        <w:t>3</w:t>
+      </w:r>
+    </w:p>
+    <w:p>
+      <w:pPr>
+        <w:pStyle w:val="ListParagraph"/>
+        <w:numPr>
+          <w:ilvl w:val="0"/>
+          <w:numId w:val="38"/>
+        </w:numPr>
+        <w:rPr>
+          <w:b/>
+          <w:bCs/>
+          <w:sz w:val="28"/>
+          <w:szCs w:val="28"/>
+        </w:rPr>
+      </w:pPr>
+      <w:r>
+        <w:rPr>
+          <w:b/>
+          <w:bCs/>
+          <w:sz w:val="28"/>
+          <w:szCs w:val="28"/>
+        </w:rPr>
+        <w:t>Brief Description</w:t>
+      </w:r>
+    </w:p>
+    <w:p>
+      <w:pPr>
+        <w:pStyle w:val="ListParagraph"/>
+        <w:numPr>
+          <w:ilvl w:val="0"/>
+          <w:numId w:val="38"/>
         </w:numPr>
         <w:rPr>
           <w:b/>
@@ -5031,7 +5491,7 @@
         <w:pStyle w:val="ListParagraph"/>
         <w:numPr>
           <w:ilvl w:val="0"/>
-          <w:numId w:val="35"/>
+          <w:numId w:val="38"/>
         </w:numPr>
         <w:rPr>
           <w:b/>
@@ -5079,7 +5539,7 @@
         <w:pStyle w:val="ListParagraph"/>
         <w:numPr>
           <w:ilvl w:val="0"/>
-          <w:numId w:val="35"/>
+          <w:numId w:val="38"/>
         </w:numPr>
         <w:rPr>
           <w:b/>
@@ -5103,7 +5563,7 @@
         <w:pStyle w:val="ListParagraph"/>
         <w:numPr>
           <w:ilvl w:val="0"/>
-          <w:numId w:val="34"/>
+          <w:numId w:val="38"/>
         </w:numPr>
         <w:rPr>
           <w:sz w:val="24"/>
@@ -5123,7 +5583,7 @@
         <w:pStyle w:val="ListParagraph"/>
         <w:numPr>
           <w:ilvl w:val="0"/>
-          <w:numId w:val="34"/>
+          <w:numId w:val="38"/>
         </w:numPr>
         <w:rPr>
           <w:sz w:val="24"/>
@@ -5143,7 +5603,7 @@
         <w:pStyle w:val="ListParagraph"/>
         <w:numPr>
           <w:ilvl w:val="0"/>
-          <w:numId w:val="34"/>
+          <w:numId w:val="38"/>
         </w:numPr>
         <w:rPr>
           <w:sz w:val="24"/>
@@ -5155,7 +5615,6 @@
           <w:sz w:val="24"/>
           <w:szCs w:val="24"/>
         </w:rPr>
-        <w:lastRenderedPageBreak/>
         <w:t>User process payment</w:t>
       </w:r>
     </w:p>
@@ -5164,7 +5623,7 @@
         <w:pStyle w:val="ListParagraph"/>
         <w:numPr>
           <w:ilvl w:val="0"/>
-          <w:numId w:val="34"/>
+          <w:numId w:val="38"/>
         </w:numPr>
         <w:rPr>
           <w:sz w:val="24"/>
@@ -5184,7 +5643,7 @@
         <w:pStyle w:val="ListParagraph"/>
         <w:numPr>
           <w:ilvl w:val="0"/>
-          <w:numId w:val="34"/>
+          <w:numId w:val="38"/>
         </w:numPr>
         <w:rPr>
           <w:sz w:val="24"/>
@@ -5204,7 +5663,7 @@
         <w:pStyle w:val="ListParagraph"/>
         <w:numPr>
           <w:ilvl w:val="0"/>
-          <w:numId w:val="35"/>
+          <w:numId w:val="38"/>
         </w:numPr>
         <w:rPr>
           <w:b/>
@@ -5496,7 +5955,7 @@
         <w:pStyle w:val="ListParagraph"/>
         <w:numPr>
           <w:ilvl w:val="0"/>
-          <w:numId w:val="35"/>
+          <w:numId w:val="38"/>
         </w:numPr>
         <w:rPr>
           <w:b/>
@@ -6155,7 +6614,7 @@
         <w:pStyle w:val="ListParagraph"/>
         <w:numPr>
           <w:ilvl w:val="0"/>
-          <w:numId w:val="35"/>
+          <w:numId w:val="38"/>
         </w:numPr>
         <w:rPr>
           <w:b/>
@@ -6635,17 +7094,13 @@
           </w:tcPr>
           <w:p>
             <w:pPr>
-              <w:autoSpaceDE w:val="0"/>
-              <w:autoSpaceDN w:val="0"/>
-              <w:rPr>
-                <w:sz w:val="20"/>
-                <w:lang w:val="vi-VN" w:eastAsia="vi-VN"/>
+              <w:rPr>
+                <w:sz w:val="20"/>
               </w:rPr>
             </w:pPr>
             <w:r>
               <w:rPr>
                 <w:sz w:val="20"/>
-                <w:lang w:val="vi-VN" w:eastAsia="vi-VN"/>
               </w:rPr>
               <w:t>Transaction</w:t>
             </w:r>
@@ -6743,17 +7198,13 @@
           </w:tcPr>
           <w:p>
             <w:pPr>
-              <w:autoSpaceDE w:val="0"/>
-              <w:autoSpaceDN w:val="0"/>
-              <w:rPr>
-                <w:sz w:val="20"/>
-                <w:lang w:val="vi-VN" w:eastAsia="vi-VN"/>
+              <w:rPr>
+                <w:sz w:val="20"/>
               </w:rPr>
             </w:pPr>
             <w:r>
               <w:rPr>
                 <w:sz w:val="20"/>
-                <w:lang w:val="vi-VN" w:eastAsia="vi-VN"/>
               </w:rPr>
               <w:t>Transaction</w:t>
             </w:r>
@@ -6833,7 +7284,7 @@
         <w:pStyle w:val="ListParagraph"/>
         <w:numPr>
           <w:ilvl w:val="0"/>
-          <w:numId w:val="35"/>
+          <w:numId w:val="38"/>
         </w:numPr>
         <w:rPr>
           <w:b/>
@@ -7873,6 +8324,97 @@
     </w:lvl>
   </w:abstractNum>
   <w:abstractNum w:abstractNumId="8" w15:restartNumberingAfterBreak="0">
+    <w:nsid w:val="24522928"/>
+    <w:multiLevelType w:val="hybridMultilevel"/>
+    <w:tmpl w:val="4E742C86"/>
+    <w:lvl w:ilvl="0" w:tplc="731EDA6A">
+      <w:start w:val="1"/>
+      <w:numFmt w:val="decimal"/>
+      <w:lvlText w:val="%1."/>
+      <w:lvlJc w:val="left"/>
+      <w:pPr>
+        <w:ind w:left="720" w:hanging="360"/>
+      </w:pPr>
+      <w:rPr>
+        <w:rFonts w:hint="default"/>
+        <w:b/>
+        <w:bCs/>
+      </w:rPr>
+    </w:lvl>
+    <w:lvl w:ilvl="1" w:tplc="04090019" w:tentative="1">
+      <w:start w:val="1"/>
+      <w:numFmt w:val="lowerLetter"/>
+      <w:lvlText w:val="%2."/>
+      <w:lvlJc w:val="left"/>
+      <w:pPr>
+        <w:ind w:left="1440" w:hanging="360"/>
+      </w:pPr>
+    </w:lvl>
+    <w:lvl w:ilvl="2" w:tplc="0409001B" w:tentative="1">
+      <w:start w:val="1"/>
+      <w:numFmt w:val="lowerRoman"/>
+      <w:lvlText w:val="%3."/>
+      <w:lvlJc w:val="right"/>
+      <w:pPr>
+        <w:ind w:left="2160" w:hanging="180"/>
+      </w:pPr>
+    </w:lvl>
+    <w:lvl w:ilvl="3" w:tplc="0409000F" w:tentative="1">
+      <w:start w:val="1"/>
+      <w:numFmt w:val="decimal"/>
+      <w:lvlText w:val="%4."/>
+      <w:lvlJc w:val="left"/>
+      <w:pPr>
+        <w:ind w:left="2880" w:hanging="360"/>
+      </w:pPr>
+    </w:lvl>
+    <w:lvl w:ilvl="4" w:tplc="04090019" w:tentative="1">
+      <w:start w:val="1"/>
+      <w:numFmt w:val="lowerLetter"/>
+      <w:lvlText w:val="%5."/>
+      <w:lvlJc w:val="left"/>
+      <w:pPr>
+        <w:ind w:left="3600" w:hanging="360"/>
+      </w:pPr>
+    </w:lvl>
+    <w:lvl w:ilvl="5" w:tplc="0409001B" w:tentative="1">
+      <w:start w:val="1"/>
+      <w:numFmt w:val="lowerRoman"/>
+      <w:lvlText w:val="%6."/>
+      <w:lvlJc w:val="right"/>
+      <w:pPr>
+        <w:ind w:left="4320" w:hanging="180"/>
+      </w:pPr>
+    </w:lvl>
+    <w:lvl w:ilvl="6" w:tplc="0409000F" w:tentative="1">
+      <w:start w:val="1"/>
+      <w:numFmt w:val="decimal"/>
+      <w:lvlText w:val="%7."/>
+      <w:lvlJc w:val="left"/>
+      <w:pPr>
+        <w:ind w:left="5040" w:hanging="360"/>
+      </w:pPr>
+    </w:lvl>
+    <w:lvl w:ilvl="7" w:tplc="04090019" w:tentative="1">
+      <w:start w:val="1"/>
+      <w:numFmt w:val="lowerLetter"/>
+      <w:lvlText w:val="%8."/>
+      <w:lvlJc w:val="left"/>
+      <w:pPr>
+        <w:ind w:left="5760" w:hanging="360"/>
+      </w:pPr>
+    </w:lvl>
+    <w:lvl w:ilvl="8" w:tplc="0409001B" w:tentative="1">
+      <w:start w:val="1"/>
+      <w:numFmt w:val="lowerRoman"/>
+      <w:lvlText w:val="%9."/>
+      <w:lvlJc w:val="right"/>
+      <w:pPr>
+        <w:ind w:left="6480" w:hanging="180"/>
+      </w:pPr>
+    </w:lvl>
+  </w:abstractNum>
+  <w:abstractNum w:abstractNumId="9" w15:restartNumberingAfterBreak="0">
     <w:nsid w:val="25CF37C8"/>
     <w:multiLevelType w:val="hybridMultilevel"/>
     <w:tmpl w:val="1834EA70"/>
@@ -7961,7 +8503,7 @@
       </w:pPr>
     </w:lvl>
   </w:abstractNum>
-  <w:abstractNum w:abstractNumId="9" w15:restartNumberingAfterBreak="0">
+  <w:abstractNum w:abstractNumId="10" w15:restartNumberingAfterBreak="0">
     <w:nsid w:val="28D3675A"/>
     <w:multiLevelType w:val="hybridMultilevel"/>
     <w:tmpl w:val="179E7868"/>
@@ -8053,7 +8595,7 @@
       </w:pPr>
     </w:lvl>
   </w:abstractNum>
-  <w:abstractNum w:abstractNumId="10" w15:restartNumberingAfterBreak="0">
+  <w:abstractNum w:abstractNumId="11" w15:restartNumberingAfterBreak="0">
     <w:nsid w:val="29EC0C73"/>
     <w:multiLevelType w:val="hybridMultilevel"/>
     <w:tmpl w:val="064261C4"/>
@@ -8166,7 +8708,7 @@
       </w:rPr>
     </w:lvl>
   </w:abstractNum>
-  <w:abstractNum w:abstractNumId="11" w15:restartNumberingAfterBreak="0">
+  <w:abstractNum w:abstractNumId="12" w15:restartNumberingAfterBreak="0">
     <w:nsid w:val="2A3A37B1"/>
     <w:multiLevelType w:val="hybridMultilevel"/>
     <w:tmpl w:val="179E7868"/>
@@ -8258,7 +8800,7 @@
       </w:pPr>
     </w:lvl>
   </w:abstractNum>
-  <w:abstractNum w:abstractNumId="12" w15:restartNumberingAfterBreak="0">
+  <w:abstractNum w:abstractNumId="13" w15:restartNumberingAfterBreak="0">
     <w:nsid w:val="2BB624C3"/>
     <w:multiLevelType w:val="multilevel"/>
     <w:tmpl w:val="712875EA"/>
@@ -8353,7 +8895,7 @@
       </w:pPr>
     </w:lvl>
   </w:abstractNum>
-  <w:abstractNum w:abstractNumId="13" w15:restartNumberingAfterBreak="0">
+  <w:abstractNum w:abstractNumId="14" w15:restartNumberingAfterBreak="0">
     <w:nsid w:val="2BC550CF"/>
     <w:multiLevelType w:val="hybridMultilevel"/>
     <w:tmpl w:val="9342C37A"/>
@@ -8469,7 +9011,7 @@
       </w:pPr>
     </w:lvl>
   </w:abstractNum>
-  <w:abstractNum w:abstractNumId="14" w15:restartNumberingAfterBreak="0">
+  <w:abstractNum w:abstractNumId="15" w15:restartNumberingAfterBreak="0">
     <w:nsid w:val="2ED132B6"/>
     <w:multiLevelType w:val="hybridMultilevel"/>
     <w:tmpl w:val="4210DF20"/>
@@ -8558,7 +9100,7 @@
       </w:pPr>
     </w:lvl>
   </w:abstractNum>
-  <w:abstractNum w:abstractNumId="15" w15:restartNumberingAfterBreak="0">
+  <w:abstractNum w:abstractNumId="16" w15:restartNumberingAfterBreak="0">
     <w:nsid w:val="30FA2459"/>
     <w:multiLevelType w:val="multilevel"/>
     <w:tmpl w:val="DBCA6B6E"/>
@@ -8698,7 +9240,7 @@
       </w:rPr>
     </w:lvl>
   </w:abstractNum>
-  <w:abstractNum w:abstractNumId="16" w15:restartNumberingAfterBreak="0">
+  <w:abstractNum w:abstractNumId="17" w15:restartNumberingAfterBreak="0">
     <w:nsid w:val="332E3377"/>
     <w:multiLevelType w:val="hybridMultilevel"/>
     <w:tmpl w:val="55647156"/>
@@ -8838,7 +9380,7 @@
       </w:rPr>
     </w:lvl>
   </w:abstractNum>
-  <w:abstractNum w:abstractNumId="17" w15:restartNumberingAfterBreak="0">
+  <w:abstractNum w:abstractNumId="18" w15:restartNumberingAfterBreak="0">
     <w:nsid w:val="36EA6B7E"/>
     <w:multiLevelType w:val="hybridMultilevel"/>
     <w:tmpl w:val="2AB6FFA0"/>
@@ -8927,7 +9469,7 @@
       </w:pPr>
     </w:lvl>
   </w:abstractNum>
-  <w:abstractNum w:abstractNumId="18" w15:restartNumberingAfterBreak="0">
+  <w:abstractNum w:abstractNumId="19" w15:restartNumberingAfterBreak="0">
     <w:nsid w:val="38781DB0"/>
     <w:multiLevelType w:val="singleLevel"/>
     <w:tmpl w:val="04090001"/>
@@ -8947,7 +9489,7 @@
       </w:rPr>
     </w:lvl>
   </w:abstractNum>
-  <w:abstractNum w:abstractNumId="19" w15:restartNumberingAfterBreak="0">
+  <w:abstractNum w:abstractNumId="20" w15:restartNumberingAfterBreak="0">
     <w:nsid w:val="3C9302E2"/>
     <w:multiLevelType w:val="hybridMultilevel"/>
     <w:tmpl w:val="9342C37A"/>
@@ -9063,7 +9605,7 @@
       </w:pPr>
     </w:lvl>
   </w:abstractNum>
-  <w:abstractNum w:abstractNumId="20" w15:restartNumberingAfterBreak="0">
+  <w:abstractNum w:abstractNumId="21" w15:restartNumberingAfterBreak="0">
     <w:nsid w:val="438A37FD"/>
     <w:multiLevelType w:val="hybridMultilevel"/>
     <w:tmpl w:val="179E7868"/>
@@ -9155,7 +9697,7 @@
       </w:pPr>
     </w:lvl>
   </w:abstractNum>
-  <w:abstractNum w:abstractNumId="21" w15:restartNumberingAfterBreak="0">
+  <w:abstractNum w:abstractNumId="22" w15:restartNumberingAfterBreak="0">
     <w:nsid w:val="448A31C3"/>
     <w:multiLevelType w:val="hybridMultilevel"/>
     <w:tmpl w:val="179E7868"/>
@@ -9247,7 +9789,7 @@
       </w:pPr>
     </w:lvl>
   </w:abstractNum>
-  <w:abstractNum w:abstractNumId="22" w15:restartNumberingAfterBreak="0">
+  <w:abstractNum w:abstractNumId="23" w15:restartNumberingAfterBreak="0">
     <w:nsid w:val="5356606C"/>
     <w:multiLevelType w:val="hybridMultilevel"/>
     <w:tmpl w:val="179E7868"/>
@@ -9339,7 +9881,7 @@
       </w:pPr>
     </w:lvl>
   </w:abstractNum>
-  <w:abstractNum w:abstractNumId="23" w15:restartNumberingAfterBreak="0">
+  <w:abstractNum w:abstractNumId="24" w15:restartNumberingAfterBreak="0">
     <w:nsid w:val="56DC7D1A"/>
     <w:multiLevelType w:val="multilevel"/>
     <w:tmpl w:val="1070F51A"/>
@@ -9462,7 +10004,7 @@
       </w:rPr>
     </w:lvl>
   </w:abstractNum>
-  <w:abstractNum w:abstractNumId="24" w15:restartNumberingAfterBreak="0">
+  <w:abstractNum w:abstractNumId="25" w15:restartNumberingAfterBreak="0">
     <w:nsid w:val="57CE4A25"/>
     <w:multiLevelType w:val="hybridMultilevel"/>
     <w:tmpl w:val="179E7868"/>
@@ -9554,7 +10096,7 @@
       </w:pPr>
     </w:lvl>
   </w:abstractNum>
-  <w:abstractNum w:abstractNumId="25" w15:restartNumberingAfterBreak="0">
+  <w:abstractNum w:abstractNumId="26" w15:restartNumberingAfterBreak="0">
     <w:nsid w:val="5BE94320"/>
     <w:multiLevelType w:val="hybridMultilevel"/>
     <w:tmpl w:val="179E7868"/>
@@ -9646,7 +10188,7 @@
       </w:pPr>
     </w:lvl>
   </w:abstractNum>
-  <w:abstractNum w:abstractNumId="26" w15:restartNumberingAfterBreak="0">
+  <w:abstractNum w:abstractNumId="27" w15:restartNumberingAfterBreak="0">
     <w:nsid w:val="5BF105B4"/>
     <w:multiLevelType w:val="hybridMultilevel"/>
     <w:tmpl w:val="9342C37A"/>
@@ -9762,7 +10304,7 @@
       </w:pPr>
     </w:lvl>
   </w:abstractNum>
-  <w:abstractNum w:abstractNumId="27" w15:restartNumberingAfterBreak="0">
+  <w:abstractNum w:abstractNumId="28" w15:restartNumberingAfterBreak="0">
     <w:nsid w:val="5F7961F9"/>
     <w:multiLevelType w:val="hybridMultilevel"/>
     <w:tmpl w:val="097090EE"/>
@@ -9874,7 +10416,96 @@
       </w:rPr>
     </w:lvl>
   </w:abstractNum>
-  <w:abstractNum w:abstractNumId="28" w15:restartNumberingAfterBreak="0">
+  <w:abstractNum w:abstractNumId="29" w15:restartNumberingAfterBreak="0">
+    <w:nsid w:val="6105353A"/>
+    <w:multiLevelType w:val="hybridMultilevel"/>
+    <w:tmpl w:val="36DE60D0"/>
+    <w:lvl w:ilvl="0" w:tplc="0409000F">
+      <w:start w:val="1"/>
+      <w:numFmt w:val="decimal"/>
+      <w:lvlText w:val="%1."/>
+      <w:lvlJc w:val="left"/>
+      <w:pPr>
+        <w:ind w:left="720" w:hanging="360"/>
+      </w:pPr>
+      <w:rPr>
+        <w:rFonts w:hint="default"/>
+      </w:rPr>
+    </w:lvl>
+    <w:lvl w:ilvl="1" w:tplc="04090019" w:tentative="1">
+      <w:start w:val="1"/>
+      <w:numFmt w:val="lowerLetter"/>
+      <w:lvlText w:val="%2."/>
+      <w:lvlJc w:val="left"/>
+      <w:pPr>
+        <w:ind w:left="1440" w:hanging="360"/>
+      </w:pPr>
+    </w:lvl>
+    <w:lvl w:ilvl="2" w:tplc="0409001B" w:tentative="1">
+      <w:start w:val="1"/>
+      <w:numFmt w:val="lowerRoman"/>
+      <w:lvlText w:val="%3."/>
+      <w:lvlJc w:val="right"/>
+      <w:pPr>
+        <w:ind w:left="2160" w:hanging="180"/>
+      </w:pPr>
+    </w:lvl>
+    <w:lvl w:ilvl="3" w:tplc="0409000F" w:tentative="1">
+      <w:start w:val="1"/>
+      <w:numFmt w:val="decimal"/>
+      <w:lvlText w:val="%4."/>
+      <w:lvlJc w:val="left"/>
+      <w:pPr>
+        <w:ind w:left="2880" w:hanging="360"/>
+      </w:pPr>
+    </w:lvl>
+    <w:lvl w:ilvl="4" w:tplc="04090019" w:tentative="1">
+      <w:start w:val="1"/>
+      <w:numFmt w:val="lowerLetter"/>
+      <w:lvlText w:val="%5."/>
+      <w:lvlJc w:val="left"/>
+      <w:pPr>
+        <w:ind w:left="3600" w:hanging="360"/>
+      </w:pPr>
+    </w:lvl>
+    <w:lvl w:ilvl="5" w:tplc="0409001B" w:tentative="1">
+      <w:start w:val="1"/>
+      <w:numFmt w:val="lowerRoman"/>
+      <w:lvlText w:val="%6."/>
+      <w:lvlJc w:val="right"/>
+      <w:pPr>
+        <w:ind w:left="4320" w:hanging="180"/>
+      </w:pPr>
+    </w:lvl>
+    <w:lvl w:ilvl="6" w:tplc="0409000F" w:tentative="1">
+      <w:start w:val="1"/>
+      <w:numFmt w:val="decimal"/>
+      <w:lvlText w:val="%7."/>
+      <w:lvlJc w:val="left"/>
+      <w:pPr>
+        <w:ind w:left="5040" w:hanging="360"/>
+      </w:pPr>
+    </w:lvl>
+    <w:lvl w:ilvl="7" w:tplc="04090019" w:tentative="1">
+      <w:start w:val="1"/>
+      <w:numFmt w:val="lowerLetter"/>
+      <w:lvlText w:val="%8."/>
+      <w:lvlJc w:val="left"/>
+      <w:pPr>
+        <w:ind w:left="5760" w:hanging="360"/>
+      </w:pPr>
+    </w:lvl>
+    <w:lvl w:ilvl="8" w:tplc="0409001B" w:tentative="1">
+      <w:start w:val="1"/>
+      <w:numFmt w:val="lowerRoman"/>
+      <w:lvlText w:val="%9."/>
+      <w:lvlJc w:val="right"/>
+      <w:pPr>
+        <w:ind w:left="6480" w:hanging="180"/>
+      </w:pPr>
+    </w:lvl>
+  </w:abstractNum>
+  <w:abstractNum w:abstractNumId="30" w15:restartNumberingAfterBreak="0">
     <w:nsid w:val="62EE2344"/>
     <w:multiLevelType w:val="hybridMultilevel"/>
     <w:tmpl w:val="29BA1258"/>
@@ -9963,7 +10594,7 @@
       </w:pPr>
     </w:lvl>
   </w:abstractNum>
-  <w:abstractNum w:abstractNumId="29" w15:restartNumberingAfterBreak="0">
+  <w:abstractNum w:abstractNumId="31" w15:restartNumberingAfterBreak="0">
     <w:nsid w:val="67172AFC"/>
     <w:multiLevelType w:val="singleLevel"/>
     <w:tmpl w:val="04090001"/>
@@ -9983,7 +10614,7 @@
       </w:rPr>
     </w:lvl>
   </w:abstractNum>
-  <w:abstractNum w:abstractNumId="30" w15:restartNumberingAfterBreak="0">
+  <w:abstractNum w:abstractNumId="32" w15:restartNumberingAfterBreak="0">
     <w:nsid w:val="6C3C7F12"/>
     <w:multiLevelType w:val="hybridMultilevel"/>
     <w:tmpl w:val="9342C37A"/>
@@ -10099,7 +10730,7 @@
       </w:pPr>
     </w:lvl>
   </w:abstractNum>
-  <w:abstractNum w:abstractNumId="31" w15:restartNumberingAfterBreak="0">
+  <w:abstractNum w:abstractNumId="33" w15:restartNumberingAfterBreak="0">
     <w:nsid w:val="6E156FE0"/>
     <w:multiLevelType w:val="multilevel"/>
     <w:tmpl w:val="1070F51A"/>
@@ -10222,7 +10853,7 @@
       </w:rPr>
     </w:lvl>
   </w:abstractNum>
-  <w:abstractNum w:abstractNumId="32" w15:restartNumberingAfterBreak="0">
+  <w:abstractNum w:abstractNumId="34" w15:restartNumberingAfterBreak="0">
     <w:nsid w:val="745E12EE"/>
     <w:multiLevelType w:val="hybridMultilevel"/>
     <w:tmpl w:val="179E7868"/>
@@ -10314,7 +10945,7 @@
       </w:pPr>
     </w:lvl>
   </w:abstractNum>
-  <w:abstractNum w:abstractNumId="33" w15:restartNumberingAfterBreak="0">
+  <w:abstractNum w:abstractNumId="35" w15:restartNumberingAfterBreak="0">
     <w:nsid w:val="764D2B05"/>
     <w:multiLevelType w:val="hybridMultilevel"/>
     <w:tmpl w:val="A4327E44"/>
@@ -10427,7 +11058,7 @@
       </w:rPr>
     </w:lvl>
   </w:abstractNum>
-  <w:abstractNum w:abstractNumId="34" w15:restartNumberingAfterBreak="0">
+  <w:abstractNum w:abstractNumId="36" w15:restartNumberingAfterBreak="0">
     <w:nsid w:val="76CF4751"/>
     <w:multiLevelType w:val="hybridMultilevel"/>
     <w:tmpl w:val="9342C37A"/>
@@ -10543,7 +11174,7 @@
       </w:pPr>
     </w:lvl>
   </w:abstractNum>
-  <w:abstractNum w:abstractNumId="35" w15:restartNumberingAfterBreak="0">
+  <w:abstractNum w:abstractNumId="37" w15:restartNumberingAfterBreak="0">
     <w:nsid w:val="7AFD01A3"/>
     <w:multiLevelType w:val="hybridMultilevel"/>
     <w:tmpl w:val="179E7868"/>
@@ -10639,109 +11270,115 @@
     <w:abstractNumId w:val="7"/>
   </w:num>
   <w:num w:numId="2" w16cid:durableId="2010865409">
-    <w:abstractNumId w:val="29"/>
+    <w:abstractNumId w:val="31"/>
   </w:num>
   <w:num w:numId="3" w16cid:durableId="1884903643">
-    <w:abstractNumId w:val="18"/>
+    <w:abstractNumId w:val="19"/>
   </w:num>
   <w:num w:numId="4" w16cid:durableId="1027869487">
-    <w:abstractNumId w:val="16"/>
+    <w:abstractNumId w:val="17"/>
   </w:num>
   <w:num w:numId="5" w16cid:durableId="314647123">
-    <w:abstractNumId w:val="15"/>
+    <w:abstractNumId w:val="16"/>
   </w:num>
   <w:num w:numId="6" w16cid:durableId="822771511">
     <w:abstractNumId w:val="0"/>
   </w:num>
   <w:num w:numId="7" w16cid:durableId="62415303">
-    <w:abstractNumId w:val="12"/>
+    <w:abstractNumId w:val="13"/>
   </w:num>
   <w:num w:numId="8" w16cid:durableId="496964131">
     <w:abstractNumId w:val="3"/>
   </w:num>
   <w:num w:numId="9" w16cid:durableId="1157187385">
-    <w:abstractNumId w:val="33"/>
+    <w:abstractNumId w:val="35"/>
   </w:num>
   <w:num w:numId="10" w16cid:durableId="1046642283">
-    <w:abstractNumId w:val="13"/>
+    <w:abstractNumId w:val="14"/>
   </w:num>
   <w:num w:numId="11" w16cid:durableId="67652630">
-    <w:abstractNumId w:val="35"/>
+    <w:abstractNumId w:val="37"/>
   </w:num>
   <w:num w:numId="12" w16cid:durableId="806437899">
-    <w:abstractNumId w:val="20"/>
+    <w:abstractNumId w:val="21"/>
   </w:num>
   <w:num w:numId="13" w16cid:durableId="678502350">
     <w:abstractNumId w:val="6"/>
   </w:num>
   <w:num w:numId="14" w16cid:durableId="2097826777">
-    <w:abstractNumId w:val="24"/>
+    <w:abstractNumId w:val="25"/>
   </w:num>
   <w:num w:numId="15" w16cid:durableId="1499495832">
-    <w:abstractNumId w:val="26"/>
+    <w:abstractNumId w:val="27"/>
   </w:num>
   <w:num w:numId="16" w16cid:durableId="1798646774">
-    <w:abstractNumId w:val="19"/>
+    <w:abstractNumId w:val="20"/>
   </w:num>
   <w:num w:numId="17" w16cid:durableId="478497282">
-    <w:abstractNumId w:val="28"/>
+    <w:abstractNumId w:val="30"/>
   </w:num>
   <w:num w:numId="18" w16cid:durableId="250285331">
-    <w:abstractNumId w:val="34"/>
+    <w:abstractNumId w:val="36"/>
   </w:num>
   <w:num w:numId="19" w16cid:durableId="2111316142">
     <w:abstractNumId w:val="1"/>
   </w:num>
   <w:num w:numId="20" w16cid:durableId="1215511176">
-    <w:abstractNumId w:val="32"/>
+    <w:abstractNumId w:val="34"/>
   </w:num>
   <w:num w:numId="21" w16cid:durableId="1425302287">
+    <w:abstractNumId w:val="11"/>
+  </w:num>
+  <w:num w:numId="22" w16cid:durableId="770399551">
+    <w:abstractNumId w:val="23"/>
+  </w:num>
+  <w:num w:numId="23" w16cid:durableId="533690141">
+    <w:abstractNumId w:val="22"/>
+  </w:num>
+  <w:num w:numId="24" w16cid:durableId="801076868">
     <w:abstractNumId w:val="10"/>
   </w:num>
-  <w:num w:numId="22" w16cid:durableId="770399551">
-    <w:abstractNumId w:val="22"/>
-  </w:num>
-  <w:num w:numId="23" w16cid:durableId="533690141">
-    <w:abstractNumId w:val="21"/>
-  </w:num>
-  <w:num w:numId="24" w16cid:durableId="801076868">
-    <w:abstractNumId w:val="9"/>
-  </w:num>
   <w:num w:numId="25" w16cid:durableId="1799101806">
-    <w:abstractNumId w:val="11"/>
+    <w:abstractNumId w:val="12"/>
   </w:num>
   <w:num w:numId="26" w16cid:durableId="1792623951">
-    <w:abstractNumId w:val="25"/>
+    <w:abstractNumId w:val="26"/>
   </w:num>
   <w:num w:numId="27" w16cid:durableId="919292178">
     <w:abstractNumId w:val="4"/>
   </w:num>
   <w:num w:numId="28" w16cid:durableId="458643638">
-    <w:abstractNumId w:val="30"/>
+    <w:abstractNumId w:val="32"/>
   </w:num>
   <w:num w:numId="29" w16cid:durableId="244147571">
     <w:abstractNumId w:val="2"/>
   </w:num>
   <w:num w:numId="30" w16cid:durableId="2056538230">
-    <w:abstractNumId w:val="8"/>
+    <w:abstractNumId w:val="9"/>
   </w:num>
   <w:num w:numId="31" w16cid:durableId="79375564">
-    <w:abstractNumId w:val="17"/>
+    <w:abstractNumId w:val="18"/>
   </w:num>
   <w:num w:numId="32" w16cid:durableId="1868330824">
-    <w:abstractNumId w:val="14"/>
+    <w:abstractNumId w:val="15"/>
   </w:num>
   <w:num w:numId="33" w16cid:durableId="1671520257">
-    <w:abstractNumId w:val="23"/>
+    <w:abstractNumId w:val="24"/>
   </w:num>
   <w:num w:numId="34" w16cid:durableId="552540639">
     <w:abstractNumId w:val="5"/>
   </w:num>
   <w:num w:numId="35" w16cid:durableId="1971545676">
-    <w:abstractNumId w:val="31"/>
+    <w:abstractNumId w:val="33"/>
   </w:num>
   <w:num w:numId="36" w16cid:durableId="307827740">
-    <w:abstractNumId w:val="27"/>
+    <w:abstractNumId w:val="28"/>
+  </w:num>
+  <w:num w:numId="37" w16cid:durableId="2116242287">
+    <w:abstractNumId w:val="29"/>
+  </w:num>
+  <w:num w:numId="38" w16cid:durableId="976301474">
+    <w:abstractNumId w:val="8"/>
   </w:num>
 </w:numbering>
 </file>
@@ -11163,6 +11800,7 @@
     <w:name w:val="heading 2"/>
     <w:basedOn w:val="Normal"/>
     <w:next w:val="Normal"/>
+    <w:link w:val="Heading2Char"/>
     <w:qFormat/>
     <w:rsid w:val="0022636A"/>
     <w:pPr>
@@ -11812,6 +12450,18 @@
       <w:szCs w:val="26"/>
     </w:rPr>
   </w:style>
+  <w:style w:type="character" w:customStyle="1" w:styleId="Heading2Char">
+    <w:name w:val="Heading 2 Char"/>
+    <w:basedOn w:val="DefaultParagraphFont"/>
+    <w:link w:val="Heading2"/>
+    <w:rsid w:val="00F533F0"/>
+    <w:rPr>
+      <w:rFonts w:ascii="Arial" w:hAnsi="Arial"/>
+      <w:b/>
+      <w:i/>
+      <w:sz w:val="26"/>
+    </w:rPr>
+  </w:style>
 </w:styles>
 </file>
 

</xml_diff>